<commit_message>
modificacion a documentos SENA
</commit_message>
<xml_diff>
--- a/SenaDocs/doc/trim1/1_gestion_proyecto/2_levantamiento_informacion/Análisis de recolección de datos.docx
+++ b/SenaDocs/doc/trim1/1_gestion_proyecto/2_levantamiento_informacion/Análisis de recolección de datos.docx
@@ -1284,7 +1284,7 @@
         </w:rPr>
         <w:lastRenderedPageBreak/>
         <w:drawing>
-          <wp:inline distT="0" distB="0" distL="0" distR="0" wp14:anchorId="0F601D1F" wp14:editId="046BB178">
+          <wp:inline distT="0" distB="0" distL="0" distR="0" wp14:anchorId="0F601D1F" wp14:editId="61C5574B">
             <wp:extent cx="4724400" cy="6105525"/>
             <wp:effectExtent l="0" t="0" r="0" b="9525"/>
             <wp:docPr id="1" name="Imagen 1" descr="Un periódico con texto e imagen&#10;&#10;Descripción generada automáticamente con confianza media"/>
@@ -1538,15 +1538,7 @@
           <w:szCs w:val="24"/>
           <w:shd w:val="clear" w:color="auto" w:fill="FFFFFF"/>
         </w:rPr>
-        <w:t xml:space="preserve">Factura generada cuando el dueño realiza un pedido de forma </w:t>
-      </w:r>
-      <w:r>
-        <w:rPr>
-          <w:rFonts w:cs="Arial"/>
-          <w:szCs w:val="24"/>
-          <w:shd w:val="clear" w:color="auto" w:fill="FFFFFF"/>
-        </w:rPr>
-        <w:t>virtual</w:t>
+        <w:t>Factura generada cuando el dueño realiza un pedido de forma virtual</w:t>
       </w:r>
     </w:p>
     <w:p>

</xml_diff>